<commit_message>
Update Sprint Plan - Alireza Alizadegan.docx
</commit_message>
<xml_diff>
--- a/Project Plan/Sprint Plan - Alireza Alizadegan.docx
+++ b/Project Plan/Sprint Plan - Alireza Alizadegan.docx
@@ -212,8 +212,6 @@
             <w:r>
               <w:t xml:space="preserve">Text cleanup </w:t>
             </w:r>
-            <w:bookmarkStart w:id="0" w:name="_GoBack"/>
-            <w:bookmarkEnd w:id="0"/>
           </w:p>
           <w:p>
             <w:pPr>
@@ -321,8 +319,10 @@
           </w:tcPr>
           <w:p>
             <w:r>
-              <w:t xml:space="preserve">Report &amp; presentation  </w:t>
-            </w:r>
+              <w:t xml:space="preserve">Report &amp; presentation </w:t>
+            </w:r>
+            <w:bookmarkStart w:id="0" w:name="_GoBack"/>
+            <w:bookmarkEnd w:id="0"/>
           </w:p>
         </w:tc>
         <w:tc>

</xml_diff>